<commit_message>
2020-05-04 end of day
</commit_message>
<xml_diff>
--- a/FinalWriteup_LamNguyen.docx
+++ b/FinalWriteup_LamNguyen.docx
@@ -140,40 +140,64 @@
       </w:r>
     </w:p>
     <w:p>
-      <w:pPr>
-        <w:rPr>
-          <w:rFonts w:ascii="Dante" w:hAnsi="Dante" w:cs="Times New Roman"/>
-        </w:rPr>
-      </w:pPr>
-      <w:r>
-        <w:rPr>
-          <w:rFonts w:ascii="Dante" w:hAnsi="Dante" w:cs="Times New Roman"/>
+      <w:r>
+        <w:rPr>
+          <w:rFonts w:ascii="Dante" w:hAnsi="Dante"/>
         </w:rPr>
         <w:tab/>
-        <w:t>All historical data for the stock indices will be downloaded off of</w:t>
-      </w:r>
-      <w:r>
-        <w:rPr>
-          <w:rFonts w:ascii="Dante" w:hAnsi="Dante" w:cs="Times New Roman"/>
-        </w:rPr>
-        <w:t xml:space="preserve"> Yahoo! Finance. An example URL for the DJI data is as follows, the formatted Data includes 7 columns and n rows, n being the amount of days to be tracked. </w:t>
+        <w:t>The first dataset comes from</w:t>
+      </w:r>
+      <w:r>
+        <w:rPr>
+          <w:rFonts w:ascii="Dante" w:hAnsi="Dante"/>
+        </w:rPr>
+        <w:t xml:space="preserve"> an open source GitHub. This </w:t>
+      </w:r>
+      <w:proofErr w:type="spellStart"/>
+      <w:r>
+        <w:rPr>
+          <w:rFonts w:ascii="Dante" w:hAnsi="Dante"/>
+        </w:rPr>
+        <w:t>Github</w:t>
+      </w:r>
+      <w:proofErr w:type="spellEnd"/>
+      <w:r>
+        <w:rPr>
+          <w:rFonts w:ascii="Dante" w:hAnsi="Dante"/>
+        </w:rPr>
+        <w:t xml:space="preserve"> was designed to scrape from WHO situation reports and to update the confirmed cases confirmed automatically. I will be grabbing the time series csv file from this open source </w:t>
+      </w:r>
+      <w:proofErr w:type="spellStart"/>
+      <w:r>
+        <w:rPr>
+          <w:rFonts w:ascii="Dante" w:hAnsi="Dante"/>
+        </w:rPr>
+        <w:t>github</w:t>
+      </w:r>
+      <w:proofErr w:type="spellEnd"/>
+      <w:r>
+        <w:rPr>
+          <w:rFonts w:ascii="Dante" w:hAnsi="Dante"/>
+        </w:rPr>
+        <w:t xml:space="preserve">, and building my cases of coronavirus upon it: </w:t>
       </w:r>
       <w:hyperlink r:id="rId4" w:history="1">
         <w:r>
           <w:rPr>
             <w:rStyle w:val="Hyperlink"/>
-            <w:rFonts w:ascii="Dante" w:hAnsi="Dante" w:cs="Times New Roman"/>
           </w:rPr>
-          <w:t>https://finance.yahoo.com/quote/%5EDJI/history?p=%5EDJI</w:t>
+          <w:t>https://github.com/CSSEGISandData/COVID-19</w:t>
         </w:r>
       </w:hyperlink>
-    </w:p>
-    <w:p>
-      <w:pPr>
-        <w:rPr>
-          <w:rFonts w:ascii="Dante" w:hAnsi="Dante" w:cs="Times New Roman"/>
-        </w:rPr>
-      </w:pPr>
+      <w:r>
+        <w:t>.</w:t>
+      </w:r>
+      <w:r>
+        <w:t xml:space="preserve"> The data looks as </w:t>
+      </w:r>
+      <w:r>
+        <w:t>follows:</w:t>
+      </w:r>
     </w:p>
     <w:tbl>
       <w:tblPr>
@@ -238,7 +262,7 @@
               <w:rPr>
                 <w:rFonts w:ascii="Times New Roman" w:hAnsi="Times New Roman" w:cs="Times New Roman"/>
               </w:rPr>
-              <w:t>Date</w:t>
+              <w:t>Province/State</w:t>
             </w:r>
           </w:p>
         </w:tc>
@@ -256,7 +280,7 @@
               <w:rPr>
                 <w:rFonts w:ascii="Times New Roman" w:hAnsi="Times New Roman" w:cs="Times New Roman"/>
               </w:rPr>
-              <w:t>The date of each day, important to viewing relative time throughout the data</w:t>
+              <w:t>State/Province dictated by WHO of recorded area. This will be unneeded as I will concatenate all state/provinces into a single country.</w:t>
             </w:r>
           </w:p>
         </w:tc>
@@ -279,7 +303,7 @@
               <w:rPr>
                 <w:rFonts w:ascii="Times New Roman" w:hAnsi="Times New Roman" w:cs="Times New Roman"/>
               </w:rPr>
-              <w:t>Open</w:t>
+              <w:t>Country</w:t>
             </w:r>
           </w:p>
         </w:tc>
@@ -297,8 +321,16 @@
               <w:rPr>
                 <w:rFonts w:ascii="Times New Roman" w:hAnsi="Times New Roman" w:cs="Times New Roman"/>
               </w:rPr>
-              <w:t>The price at stock market open</w:t>
-            </w:r>
+              <w:t xml:space="preserve">These store the country names of recorded. I will be scraping these country names to work to match up with a </w:t>
+            </w:r>
+            <w:proofErr w:type="spellStart"/>
+            <w:r>
+              <w:rPr>
+                <w:rFonts w:ascii="Times New Roman" w:hAnsi="Times New Roman" w:cs="Times New Roman"/>
+              </w:rPr>
+              <w:t>chloropleth</w:t>
+            </w:r>
+            <w:proofErr w:type="spellEnd"/>
           </w:p>
         </w:tc>
       </w:tr>
@@ -317,7 +349,7 @@
               <w:rPr>
                 <w:rFonts w:ascii="Times New Roman" w:hAnsi="Times New Roman" w:cs="Times New Roman"/>
               </w:rPr>
-              <w:t>High</w:t>
+              <w:t>Lat</w:t>
             </w:r>
           </w:p>
         </w:tc>
@@ -335,7 +367,7 @@
               <w:rPr>
                 <w:rFonts w:ascii="Times New Roman" w:hAnsi="Times New Roman" w:cs="Times New Roman"/>
               </w:rPr>
-              <w:t>The highest price during the trading period</w:t>
+              <w:t>Latitude of Country</w:t>
             </w:r>
           </w:p>
         </w:tc>
@@ -355,7 +387,7 @@
               <w:rPr>
                 <w:rFonts w:ascii="Times New Roman" w:hAnsi="Times New Roman" w:cs="Times New Roman"/>
               </w:rPr>
-              <w:t>Low</w:t>
+              <w:t>Long</w:t>
             </w:r>
           </w:p>
         </w:tc>
@@ -373,7 +405,7 @@
               <w:rPr>
                 <w:rFonts w:ascii="Times New Roman" w:hAnsi="Times New Roman" w:cs="Times New Roman"/>
               </w:rPr>
-              <w:t>The lowest price during the trading period</w:t>
+              <w:t>Longitude of country</w:t>
             </w:r>
           </w:p>
         </w:tc>
@@ -394,7 +426,7 @@
                 <w:rFonts w:ascii="Times New Roman" w:hAnsi="Times New Roman" w:cs="Times New Roman"/>
               </w:rPr>
               <w:lastRenderedPageBreak/>
-              <w:t>Close</w:t>
+              <w:t>Day of 1/23/2020</w:t>
             </w:r>
           </w:p>
         </w:tc>
@@ -412,7 +444,7 @@
               <w:rPr>
                 <w:rFonts w:ascii="Times New Roman" w:hAnsi="Times New Roman" w:cs="Times New Roman"/>
               </w:rPr>
-              <w:t>The price at stock market close, important as this is the main indicator of the price of the index</w:t>
+              <w:t>This is the recorded amount of infected on this day</w:t>
             </w:r>
           </w:p>
         </w:tc>
@@ -432,7 +464,7 @@
               <w:rPr>
                 <w:rFonts w:ascii="Times New Roman" w:hAnsi="Times New Roman" w:cs="Times New Roman"/>
               </w:rPr>
-              <w:t>Adjusted Close</w:t>
+              <w:t>Day of 1/24/2020</w:t>
             </w:r>
           </w:p>
         </w:tc>
@@ -450,7 +482,7 @@
               <w:rPr>
                 <w:rFonts w:ascii="Times New Roman" w:hAnsi="Times New Roman" w:cs="Times New Roman"/>
               </w:rPr>
-              <w:t>The price at stock market close, adjusted to account for dividends and splits</w:t>
+              <w:t>This is the recorded amount on the next day, and etc.</w:t>
             </w:r>
           </w:p>
         </w:tc>
@@ -473,7 +505,7 @@
               <w:rPr>
                 <w:rFonts w:ascii="Times New Roman" w:hAnsi="Times New Roman" w:cs="Times New Roman"/>
               </w:rPr>
-              <w:t>Volume</w:t>
+              <w:t>Etc.</w:t>
             </w:r>
           </w:p>
         </w:tc>
@@ -491,287 +523,877 @@
               <w:rPr>
                 <w:rFonts w:ascii="Times New Roman" w:hAnsi="Times New Roman" w:cs="Times New Roman"/>
               </w:rPr>
-              <w:t xml:space="preserve">The </w:t>
-            </w:r>
-            <w:proofErr w:type="gramStart"/>
-            <w:r>
-              <w:rPr>
-                <w:rFonts w:ascii="Times New Roman" w:hAnsi="Times New Roman" w:cs="Times New Roman"/>
-              </w:rPr>
-              <w:t>amount</w:t>
-            </w:r>
-            <w:proofErr w:type="gramEnd"/>
-            <w:r>
-              <w:rPr>
-                <w:rFonts w:ascii="Times New Roman" w:hAnsi="Times New Roman" w:cs="Times New Roman"/>
-              </w:rPr>
-              <w:t xml:space="preserve"> of shares being exchanged within an index, important for gauging stock market activity</w:t>
+              <w:t>These are the subsequent days which have recorded values in every country with cases</w:t>
             </w:r>
           </w:p>
         </w:tc>
       </w:tr>
     </w:tbl>
-    <w:p>
-      <w:pPr>
-        <w:pStyle w:val="Heading2"/>
-        <w:rPr>
-          <w:rFonts w:ascii="Times New Roman" w:hAnsi="Times New Roman" w:cs="Times New Roman"/>
-        </w:rPr>
-      </w:pPr>
-      <w:r>
-        <w:rPr>
-          <w:rFonts w:ascii="Times New Roman" w:hAnsi="Times New Roman" w:cs="Times New Roman"/>
-        </w:rPr>
-        <w:t>Visualization Method</w:t>
-      </w:r>
-      <w:r>
-        <w:rPr>
-          <w:rFonts w:ascii="Times New Roman" w:hAnsi="Times New Roman" w:cs="Times New Roman"/>
-        </w:rPr>
-        <w:t>s</w:t>
-      </w:r>
-    </w:p>
-    <w:p>
-      <w:pPr>
-        <w:rPr>
-          <w:rFonts w:ascii="Times New Roman" w:hAnsi="Times New Roman" w:cs="Times New Roman"/>
-        </w:rPr>
-      </w:pPr>
-      <w:r>
+    <w:p/>
+    <w:p>
+      <w:pPr>
+        <w:rPr>
+          <w:rFonts w:ascii="Dante" w:hAnsi="Dante" w:cs="Times New Roman"/>
+        </w:rPr>
+      </w:pPr>
+      <w:r>
+        <w:rPr>
+          <w:rFonts w:ascii="Dante" w:hAnsi="Dante" w:cs="Times New Roman"/>
+        </w:rPr>
         <w:tab/>
-      </w:r>
-      <w:r>
-        <w:rPr>
-          <w:rFonts w:ascii="Times New Roman" w:hAnsi="Times New Roman" w:cs="Times New Roman"/>
-        </w:rPr>
-        <w:t xml:space="preserve">This section should </w:t>
-      </w:r>
-      <w:r>
-        <w:rPr>
-          <w:rFonts w:ascii="Times New Roman" w:hAnsi="Times New Roman" w:cs="Times New Roman"/>
-          <w:u w:val="single"/>
-        </w:rPr>
-        <w:t>describe the types of charts that were used</w:t>
-      </w:r>
-      <w:r>
-        <w:rPr>
-          <w:rFonts w:ascii="Times New Roman" w:hAnsi="Times New Roman" w:cs="Times New Roman"/>
-        </w:rPr>
-        <w:t xml:space="preserve"> in your visualization and </w:t>
-      </w:r>
-      <w:r>
-        <w:rPr>
-          <w:rFonts w:ascii="Times New Roman" w:hAnsi="Times New Roman" w:cs="Times New Roman"/>
-          <w:u w:val="single"/>
-        </w:rPr>
-        <w:t>why you chose</w:t>
-      </w:r>
-      <w:r>
-        <w:rPr>
-          <w:rFonts w:ascii="Times New Roman" w:hAnsi="Times New Roman" w:cs="Times New Roman"/>
-        </w:rPr>
-        <w:t xml:space="preserve"> them (why were they good options to show what you were trying to show for that chart). Here you can also mention other charts that would have been good options as well, but you decided not to use (either because of personal preference or because of technical difficulties). </w:t>
-      </w:r>
-      <w:r>
-        <w:rPr>
-          <w:rFonts w:ascii="Times New Roman" w:hAnsi="Times New Roman" w:cs="Times New Roman"/>
-          <w:u w:val="single"/>
-        </w:rPr>
-        <w:t xml:space="preserve">This section should also describe the software platform(s) that you used </w:t>
-      </w:r>
-      <w:r>
-        <w:rPr>
-          <w:rFonts w:ascii="Times New Roman" w:hAnsi="Times New Roman" w:cs="Times New Roman"/>
-        </w:rPr>
-        <w:t xml:space="preserve">(Tableau, R, Python, JS, </w:t>
-      </w:r>
-      <w:proofErr w:type="spellStart"/>
-      <w:r>
-        <w:rPr>
-          <w:rFonts w:ascii="Times New Roman" w:hAnsi="Times New Roman" w:cs="Times New Roman"/>
-        </w:rPr>
-        <w:t>etc</w:t>
-      </w:r>
-      <w:proofErr w:type="spellEnd"/>
-      <w:r>
-        <w:rPr>
-          <w:rFonts w:ascii="Times New Roman" w:hAnsi="Times New Roman" w:cs="Times New Roman"/>
-        </w:rPr>
-        <w:t xml:space="preserve">…) </w:t>
-      </w:r>
-    </w:p>
-    <w:p>
-      <w:pPr>
-        <w:pStyle w:val="Heading2"/>
-        <w:rPr>
-          <w:rFonts w:ascii="Times New Roman" w:hAnsi="Times New Roman" w:cs="Times New Roman"/>
-        </w:rPr>
-      </w:pPr>
-      <w:r>
-        <w:rPr>
-          <w:rFonts w:ascii="Times New Roman" w:hAnsi="Times New Roman" w:cs="Times New Roman"/>
-        </w:rPr>
-        <w:t>Results</w:t>
-      </w:r>
-    </w:p>
-    <w:p>
-      <w:pPr>
-        <w:rPr>
-          <w:rFonts w:ascii="Times New Roman" w:hAnsi="Times New Roman" w:cs="Times New Roman"/>
-        </w:rPr>
-      </w:pPr>
-      <w:r>
-        <w:rPr>
-          <w:rFonts w:ascii="Times New Roman" w:hAnsi="Times New Roman" w:cs="Times New Roman"/>
-        </w:rPr>
-        <w:tab/>
-      </w:r>
-      <w:r>
-        <w:rPr>
-          <w:rFonts w:ascii="Times New Roman" w:hAnsi="Times New Roman" w:cs="Times New Roman"/>
-          <w:u w:val="single"/>
-        </w:rPr>
-        <w:t>Here is where you describe your visualization and how to operate it</w:t>
-      </w:r>
-      <w:r>
-        <w:rPr>
-          <w:rFonts w:ascii="Times New Roman" w:hAnsi="Times New Roman" w:cs="Times New Roman"/>
-        </w:rPr>
-        <w:t xml:space="preserve">. Think of it as a mini user guide. I am your user and I am your grader, so you should try to describe it in enough detail such that I can work it. Pictures of proper navigation would be useful. </w:t>
-      </w:r>
-      <w:r>
-        <w:rPr>
-          <w:rFonts w:ascii="Times New Roman" w:hAnsi="Times New Roman" w:cs="Times New Roman"/>
-          <w:u w:val="single"/>
-        </w:rPr>
-        <w:t xml:space="preserve">You MUST include how I am to access your visualization (URL or Workbook </w:t>
-      </w:r>
-      <w:proofErr w:type="spellStart"/>
-      <w:r>
-        <w:rPr>
-          <w:rFonts w:ascii="Times New Roman" w:hAnsi="Times New Roman" w:cs="Times New Roman"/>
-          <w:u w:val="single"/>
-        </w:rPr>
-        <w:t>etc</w:t>
-      </w:r>
-      <w:proofErr w:type="spellEnd"/>
-      <w:r>
-        <w:rPr>
-          <w:rFonts w:ascii="Times New Roman" w:hAnsi="Times New Roman" w:cs="Times New Roman"/>
-          <w:u w:val="single"/>
-        </w:rPr>
-        <w:t xml:space="preserve">…). </w:t>
-      </w:r>
-      <w:r>
-        <w:rPr>
-          <w:rFonts w:ascii="Times New Roman" w:hAnsi="Times New Roman" w:cs="Times New Roman"/>
-        </w:rPr>
-        <w:t xml:space="preserve">If you have developed a website, but do not have a place to host it, that is fine, just </w:t>
-      </w:r>
-      <w:r>
-        <w:rPr>
-          <w:rFonts w:ascii="Times New Roman" w:hAnsi="Times New Roman" w:cs="Times New Roman"/>
-        </w:rPr>
-        <w:t xml:space="preserve">write instructions on anything special (other than starting a local server) that I need to do to view it on my own machine. I have a </w:t>
-      </w:r>
-      <w:proofErr w:type="spellStart"/>
-      <w:r>
-        <w:rPr>
-          <w:rFonts w:ascii="Times New Roman" w:hAnsi="Times New Roman" w:cs="Times New Roman"/>
-        </w:rPr>
-        <w:t>Macbook</w:t>
-      </w:r>
-      <w:proofErr w:type="spellEnd"/>
-      <w:r>
-        <w:rPr>
-          <w:rFonts w:ascii="Times New Roman" w:hAnsi="Times New Roman" w:cs="Times New Roman"/>
-        </w:rPr>
-        <w:t xml:space="preserve">, Windows and Linux computer at home so I can run it on any platform you require, just tell me which one. </w:t>
-      </w:r>
-    </w:p>
-    <w:p>
-      <w:pPr>
-        <w:pStyle w:val="Heading2"/>
-        <w:rPr>
-          <w:rFonts w:ascii="Times New Roman" w:hAnsi="Times New Roman" w:cs="Times New Roman"/>
-        </w:rPr>
-      </w:pPr>
-      <w:r>
-        <w:rPr>
-          <w:rFonts w:ascii="Times New Roman" w:hAnsi="Times New Roman" w:cs="Times New Roman"/>
-        </w:rPr>
-        <w:t xml:space="preserve">Discussion/Future Work/Complications </w:t>
-      </w:r>
-    </w:p>
-    <w:p>
-      <w:pPr>
-        <w:rPr>
-          <w:rFonts w:ascii="Times New Roman" w:hAnsi="Times New Roman" w:cs="Times New Roman"/>
-        </w:rPr>
-      </w:pPr>
-      <w:r>
-        <w:rPr>
-          <w:rFonts w:ascii="Times New Roman" w:hAnsi="Times New Roman" w:cs="Times New Roman"/>
-        </w:rPr>
-        <w:tab/>
-        <w:t xml:space="preserve">Here, record any last thoughts on your visualization. Include any future work that you wanted to do or will do in the future. Also include any complications that you ran into. This is the opportunity for you to explain why your visualization does not match up with what you proposed or why it is broken or incomplete. </w:t>
-      </w:r>
-    </w:p>
-    <w:p>
-      <w:pPr>
-        <w:rPr>
-          <w:rFonts w:ascii="Times New Roman" w:hAnsi="Times New Roman" w:cs="Times New Roman"/>
-        </w:rPr>
-      </w:pPr>
-    </w:p>
-    <w:p>
-      <w:pPr>
-        <w:pStyle w:val="Heading2"/>
-        <w:rPr>
-          <w:rFonts w:ascii="Times New Roman" w:hAnsi="Times New Roman" w:cs="Times New Roman"/>
-        </w:rPr>
-      </w:pPr>
-      <w:r>
-        <w:rPr>
-          <w:rFonts w:ascii="Times New Roman" w:hAnsi="Times New Roman" w:cs="Times New Roman"/>
-        </w:rPr>
-        <w:t xml:space="preserve">Work Cited </w:t>
-      </w:r>
-    </w:p>
-    <w:p>
-      <w:pPr>
-        <w:rPr>
-          <w:rFonts w:ascii="Times New Roman" w:hAnsi="Times New Roman" w:cs="Times New Roman"/>
-        </w:rPr>
-      </w:pPr>
-      <w:r>
-        <w:rPr>
-          <w:rFonts w:ascii="Times New Roman" w:hAnsi="Times New Roman" w:cs="Times New Roman"/>
-        </w:rPr>
-        <w:t>Use any reasonable format for these. Cite any picture that you use that is not your own (just the website will do). Also cite any text you borrow from other sources throughout</w:t>
-      </w:r>
-    </w:p>
-    <w:p>
-      <w:pPr>
-        <w:rPr>
-          <w:rFonts w:ascii="Times New Roman" w:hAnsi="Times New Roman" w:cs="Times New Roman"/>
-        </w:rPr>
-      </w:pPr>
-      <w:r>
-        <w:rPr>
-          <w:rFonts w:ascii="Times New Roman" w:hAnsi="Times New Roman" w:cs="Times New Roman"/>
-        </w:rPr>
-        <w:t xml:space="preserve">Figure 1. Credit: </w:t>
+        <w:t>All historical data for the stock indices will be downloaded off of</w:t>
+      </w:r>
+      <w:r>
+        <w:rPr>
+          <w:rFonts w:ascii="Dante" w:hAnsi="Dante" w:cs="Times New Roman"/>
+        </w:rPr>
+        <w:t xml:space="preserve"> Yahoo! Finance. An example URL for the DJI data is as follows, the formatted Data includes 7 columns and n rows, n being the amount of days to be tracked. </w:t>
       </w:r>
       <w:hyperlink r:id="rId5" w:history="1">
         <w:r>
           <w:rPr>
             <w:rStyle w:val="Hyperlink"/>
-            <w:rFonts w:ascii="Times New Roman" w:hAnsi="Times New Roman" w:cs="Times New Roman"/>
+            <w:rFonts w:ascii="Dante" w:hAnsi="Dante" w:cs="Times New Roman"/>
           </w:rPr>
-          <w:t>https://playground.anychart.com/chart-types/choropleth-map</w:t>
+          <w:t>https://finance.yahoo.com/quote/%5EDJI/history?p=%5EDJI</w:t>
         </w:r>
       </w:hyperlink>
+    </w:p>
+    <w:tbl>
+      <w:tblPr>
+        <w:tblStyle w:val="TableGrid"/>
+        <w:tblW w:w="0" w:type="auto"/>
+        <w:tblLook w:val="04A0" w:firstRow="1" w:lastRow="0" w:firstColumn="1" w:lastColumn="0" w:noHBand="0" w:noVBand="1"/>
+      </w:tblPr>
+      <w:tblGrid>
+        <w:gridCol w:w="1795"/>
+        <w:gridCol w:w="7555"/>
+      </w:tblGrid>
+      <w:tr>
+        <w:tc>
+          <w:tcPr>
+            <w:tcW w:w="1795" w:type="dxa"/>
+          </w:tcPr>
+          <w:p>
+            <w:pPr>
+              <w:rPr>
+                <w:rFonts w:ascii="Times New Roman" w:hAnsi="Times New Roman" w:cs="Times New Roman"/>
+              </w:rPr>
+            </w:pPr>
+            <w:r>
+              <w:rPr>
+                <w:rFonts w:ascii="Times New Roman" w:hAnsi="Times New Roman" w:cs="Times New Roman"/>
+              </w:rPr>
+              <w:t>Column Name</w:t>
+            </w:r>
+          </w:p>
+        </w:tc>
+        <w:tc>
+          <w:tcPr>
+            <w:tcW w:w="7555" w:type="dxa"/>
+          </w:tcPr>
+          <w:p>
+            <w:pPr>
+              <w:rPr>
+                <w:rFonts w:ascii="Times New Roman" w:hAnsi="Times New Roman" w:cs="Times New Roman"/>
+              </w:rPr>
+            </w:pPr>
+            <w:r>
+              <w:rPr>
+                <w:rFonts w:ascii="Times New Roman" w:hAnsi="Times New Roman" w:cs="Times New Roman"/>
+              </w:rPr>
+              <w:t>Description</w:t>
+            </w:r>
+          </w:p>
+        </w:tc>
+      </w:tr>
+      <w:tr>
+        <w:tc>
+          <w:tcPr>
+            <w:tcW w:w="1795" w:type="dxa"/>
+          </w:tcPr>
+          <w:p>
+            <w:pPr>
+              <w:rPr>
+                <w:rFonts w:ascii="Times New Roman" w:hAnsi="Times New Roman" w:cs="Times New Roman"/>
+              </w:rPr>
+            </w:pPr>
+            <w:r>
+              <w:rPr>
+                <w:rFonts w:ascii="Times New Roman" w:hAnsi="Times New Roman" w:cs="Times New Roman"/>
+              </w:rPr>
+              <w:t>Date</w:t>
+            </w:r>
+          </w:p>
+        </w:tc>
+        <w:tc>
+          <w:tcPr>
+            <w:tcW w:w="7555" w:type="dxa"/>
+          </w:tcPr>
+          <w:p>
+            <w:pPr>
+              <w:rPr>
+                <w:rFonts w:ascii="Times New Roman" w:hAnsi="Times New Roman" w:cs="Times New Roman"/>
+              </w:rPr>
+            </w:pPr>
+            <w:r>
+              <w:rPr>
+                <w:rFonts w:ascii="Times New Roman" w:hAnsi="Times New Roman" w:cs="Times New Roman"/>
+              </w:rPr>
+              <w:t>The date of each day, important to viewing relative time throughout the data</w:t>
+            </w:r>
+          </w:p>
+        </w:tc>
+      </w:tr>
+      <w:tr>
+        <w:tc>
+          <w:tcPr>
+            <w:tcW w:w="1795" w:type="dxa"/>
+          </w:tcPr>
+          <w:p>
+            <w:pPr>
+              <w:tabs>
+                <w:tab w:val="left" w:pos="3192"/>
+              </w:tabs>
+              <w:rPr>
+                <w:rFonts w:ascii="Times New Roman" w:hAnsi="Times New Roman" w:cs="Times New Roman"/>
+              </w:rPr>
+            </w:pPr>
+            <w:r>
+              <w:rPr>
+                <w:rFonts w:ascii="Times New Roman" w:hAnsi="Times New Roman" w:cs="Times New Roman"/>
+              </w:rPr>
+              <w:t>Open</w:t>
+            </w:r>
+          </w:p>
+        </w:tc>
+        <w:tc>
+          <w:tcPr>
+            <w:tcW w:w="7555" w:type="dxa"/>
+          </w:tcPr>
+          <w:p>
+            <w:pPr>
+              <w:rPr>
+                <w:rFonts w:ascii="Times New Roman" w:hAnsi="Times New Roman" w:cs="Times New Roman"/>
+              </w:rPr>
+            </w:pPr>
+            <w:r>
+              <w:rPr>
+                <w:rFonts w:ascii="Times New Roman" w:hAnsi="Times New Roman" w:cs="Times New Roman"/>
+              </w:rPr>
+              <w:t>The price at stock market open</w:t>
+            </w:r>
+          </w:p>
+        </w:tc>
+      </w:tr>
+      <w:tr>
+        <w:tc>
+          <w:tcPr>
+            <w:tcW w:w="1795" w:type="dxa"/>
+          </w:tcPr>
+          <w:p>
+            <w:pPr>
+              <w:rPr>
+                <w:rFonts w:ascii="Times New Roman" w:hAnsi="Times New Roman" w:cs="Times New Roman"/>
+              </w:rPr>
+            </w:pPr>
+            <w:r>
+              <w:rPr>
+                <w:rFonts w:ascii="Times New Roman" w:hAnsi="Times New Roman" w:cs="Times New Roman"/>
+              </w:rPr>
+              <w:t>High</w:t>
+            </w:r>
+          </w:p>
+        </w:tc>
+        <w:tc>
+          <w:tcPr>
+            <w:tcW w:w="7555" w:type="dxa"/>
+          </w:tcPr>
+          <w:p>
+            <w:pPr>
+              <w:rPr>
+                <w:rFonts w:ascii="Times New Roman" w:hAnsi="Times New Roman" w:cs="Times New Roman"/>
+              </w:rPr>
+            </w:pPr>
+            <w:r>
+              <w:rPr>
+                <w:rFonts w:ascii="Times New Roman" w:hAnsi="Times New Roman" w:cs="Times New Roman"/>
+              </w:rPr>
+              <w:t>The highest price during the trading period</w:t>
+            </w:r>
+          </w:p>
+        </w:tc>
+      </w:tr>
+      <w:tr>
+        <w:tc>
+          <w:tcPr>
+            <w:tcW w:w="1795" w:type="dxa"/>
+          </w:tcPr>
+          <w:p>
+            <w:pPr>
+              <w:rPr>
+                <w:rFonts w:ascii="Times New Roman" w:hAnsi="Times New Roman" w:cs="Times New Roman"/>
+              </w:rPr>
+            </w:pPr>
+            <w:r>
+              <w:rPr>
+                <w:rFonts w:ascii="Times New Roman" w:hAnsi="Times New Roman" w:cs="Times New Roman"/>
+              </w:rPr>
+              <w:t>Low</w:t>
+            </w:r>
+          </w:p>
+        </w:tc>
+        <w:tc>
+          <w:tcPr>
+            <w:tcW w:w="7555" w:type="dxa"/>
+          </w:tcPr>
+          <w:p>
+            <w:pPr>
+              <w:rPr>
+                <w:rFonts w:ascii="Times New Roman" w:hAnsi="Times New Roman" w:cs="Times New Roman"/>
+              </w:rPr>
+            </w:pPr>
+            <w:r>
+              <w:rPr>
+                <w:rFonts w:ascii="Times New Roman" w:hAnsi="Times New Roman" w:cs="Times New Roman"/>
+              </w:rPr>
+              <w:t>The lowest price during the trading period</w:t>
+            </w:r>
+          </w:p>
+        </w:tc>
+      </w:tr>
+      <w:tr>
+        <w:tc>
+          <w:tcPr>
+            <w:tcW w:w="1795" w:type="dxa"/>
+          </w:tcPr>
+          <w:p>
+            <w:pPr>
+              <w:rPr>
+                <w:rFonts w:ascii="Times New Roman" w:hAnsi="Times New Roman" w:cs="Times New Roman"/>
+              </w:rPr>
+            </w:pPr>
+            <w:r>
+              <w:rPr>
+                <w:rFonts w:ascii="Times New Roman" w:hAnsi="Times New Roman" w:cs="Times New Roman"/>
+              </w:rPr>
+              <w:t>Close</w:t>
+            </w:r>
+          </w:p>
+        </w:tc>
+        <w:tc>
+          <w:tcPr>
+            <w:tcW w:w="7555" w:type="dxa"/>
+          </w:tcPr>
+          <w:p>
+            <w:pPr>
+              <w:rPr>
+                <w:rFonts w:ascii="Times New Roman" w:hAnsi="Times New Roman" w:cs="Times New Roman"/>
+              </w:rPr>
+            </w:pPr>
+            <w:r>
+              <w:rPr>
+                <w:rFonts w:ascii="Times New Roman" w:hAnsi="Times New Roman" w:cs="Times New Roman"/>
+              </w:rPr>
+              <w:t>The price at stock market close, important as this is the main indicator of the price of the index</w:t>
+            </w:r>
+          </w:p>
+        </w:tc>
+      </w:tr>
+      <w:tr>
+        <w:tc>
+          <w:tcPr>
+            <w:tcW w:w="1795" w:type="dxa"/>
+          </w:tcPr>
+          <w:p>
+            <w:pPr>
+              <w:rPr>
+                <w:rFonts w:ascii="Times New Roman" w:hAnsi="Times New Roman" w:cs="Times New Roman"/>
+              </w:rPr>
+            </w:pPr>
+            <w:r>
+              <w:rPr>
+                <w:rFonts w:ascii="Times New Roman" w:hAnsi="Times New Roman" w:cs="Times New Roman"/>
+              </w:rPr>
+              <w:t>Adjusted Close</w:t>
+            </w:r>
+          </w:p>
+        </w:tc>
+        <w:tc>
+          <w:tcPr>
+            <w:tcW w:w="7555" w:type="dxa"/>
+          </w:tcPr>
+          <w:p>
+            <w:pPr>
+              <w:rPr>
+                <w:rFonts w:ascii="Times New Roman" w:hAnsi="Times New Roman" w:cs="Times New Roman"/>
+              </w:rPr>
+            </w:pPr>
+            <w:r>
+              <w:rPr>
+                <w:rFonts w:ascii="Times New Roman" w:hAnsi="Times New Roman" w:cs="Times New Roman"/>
+              </w:rPr>
+              <w:t>The price at stock market close, adjusted to account for dividends and splits</w:t>
+            </w:r>
+          </w:p>
+        </w:tc>
+      </w:tr>
+      <w:tr>
+        <w:trPr>
+          <w:trHeight w:val="69"/>
+        </w:trPr>
+        <w:tc>
+          <w:tcPr>
+            <w:tcW w:w="1795" w:type="dxa"/>
+          </w:tcPr>
+          <w:p>
+            <w:pPr>
+              <w:rPr>
+                <w:rFonts w:ascii="Times New Roman" w:hAnsi="Times New Roman" w:cs="Times New Roman"/>
+              </w:rPr>
+            </w:pPr>
+            <w:r>
+              <w:rPr>
+                <w:rFonts w:ascii="Times New Roman" w:hAnsi="Times New Roman" w:cs="Times New Roman"/>
+              </w:rPr>
+              <w:t>Volume</w:t>
+            </w:r>
+          </w:p>
+        </w:tc>
+        <w:tc>
+          <w:tcPr>
+            <w:tcW w:w="7555" w:type="dxa"/>
+          </w:tcPr>
+          <w:p>
+            <w:pPr>
+              <w:rPr>
+                <w:rFonts w:ascii="Times New Roman" w:hAnsi="Times New Roman" w:cs="Times New Roman"/>
+              </w:rPr>
+            </w:pPr>
+            <w:r>
+              <w:rPr>
+                <w:rFonts w:ascii="Times New Roman" w:hAnsi="Times New Roman" w:cs="Times New Roman"/>
+              </w:rPr>
+              <w:t xml:space="preserve">The </w:t>
+            </w:r>
+            <w:proofErr w:type="gramStart"/>
+            <w:r>
+              <w:rPr>
+                <w:rFonts w:ascii="Times New Roman" w:hAnsi="Times New Roman" w:cs="Times New Roman"/>
+              </w:rPr>
+              <w:t>amount</w:t>
+            </w:r>
+            <w:proofErr w:type="gramEnd"/>
+            <w:r>
+              <w:rPr>
+                <w:rFonts w:ascii="Times New Roman" w:hAnsi="Times New Roman" w:cs="Times New Roman"/>
+              </w:rPr>
+              <w:t xml:space="preserve"> of shares being exchanged within an index, important for gauging stock market activity</w:t>
+            </w:r>
+          </w:p>
+        </w:tc>
+      </w:tr>
+    </w:tbl>
+    <w:p>
+      <w:pPr>
+        <w:pStyle w:val="Heading2"/>
+        <w:rPr>
+          <w:rFonts w:ascii="Times New Roman" w:hAnsi="Times New Roman" w:cs="Times New Roman"/>
+        </w:rPr>
+      </w:pPr>
+      <w:r>
+        <w:rPr>
+          <w:rFonts w:ascii="Times New Roman" w:hAnsi="Times New Roman" w:cs="Times New Roman"/>
+        </w:rPr>
+        <w:t>Visualization Method</w:t>
+      </w:r>
+      <w:r>
+        <w:rPr>
+          <w:rFonts w:ascii="Times New Roman" w:hAnsi="Times New Roman" w:cs="Times New Roman"/>
+        </w:rPr>
+        <w:t>s</w:t>
+      </w:r>
+    </w:p>
+    <w:p>
+      <w:pPr>
+        <w:pStyle w:val="Heading2"/>
+        <w:rPr>
+          <w:rFonts w:ascii="Dante" w:hAnsi="Dante" w:cs="Times New Roman"/>
+          <w:color w:val="000000" w:themeColor="text1"/>
+          <w:sz w:val="22"/>
+          <w:szCs w:val="22"/>
+        </w:rPr>
+      </w:pPr>
+      <w:r>
+        <w:rPr>
+          <w:rFonts w:ascii="Dante" w:hAnsi="Dante" w:cs="Times New Roman"/>
+          <w:color w:val="000000" w:themeColor="text1"/>
+          <w:sz w:val="22"/>
+          <w:szCs w:val="22"/>
+        </w:rPr>
+        <w:tab/>
+        <w:t xml:space="preserve">For my </w:t>
+      </w:r>
+      <w:r>
+        <w:rPr>
+          <w:rFonts w:ascii="Dante" w:hAnsi="Dante" w:cs="Times New Roman"/>
+          <w:color w:val="000000" w:themeColor="text1"/>
+          <w:sz w:val="22"/>
+          <w:szCs w:val="22"/>
+        </w:rPr>
+        <w:t xml:space="preserve">visualization, I </w:t>
+      </w:r>
+      <w:r>
+        <w:rPr>
+          <w:rFonts w:ascii="Dante" w:hAnsi="Dante" w:cs="Times New Roman"/>
+          <w:color w:val="000000" w:themeColor="text1"/>
+          <w:sz w:val="22"/>
+          <w:szCs w:val="22"/>
+        </w:rPr>
+        <w:t xml:space="preserve">chose to use d3.js extensively into a static web application. On my website, there will be a choropleth that pulls current data from the covid19 cases </w:t>
+      </w:r>
+      <w:r>
+        <w:rPr>
+          <w:rFonts w:ascii="Dante" w:hAnsi="Dante" w:cs="Times New Roman"/>
+          <w:color w:val="000000" w:themeColor="text1"/>
+          <w:sz w:val="22"/>
+          <w:szCs w:val="22"/>
+        </w:rPr>
+        <w:t>GitHub</w:t>
+      </w:r>
+      <w:r>
+        <w:rPr>
+          <w:rFonts w:ascii="Dante" w:hAnsi="Dante" w:cs="Times New Roman"/>
+          <w:color w:val="000000" w:themeColor="text1"/>
+          <w:sz w:val="22"/>
+          <w:szCs w:val="22"/>
+        </w:rPr>
+        <w:t xml:space="preserve"> and parses it client-side to </w:t>
+      </w:r>
+      <w:r>
+        <w:rPr>
+          <w:rFonts w:ascii="Dante" w:hAnsi="Dante" w:cs="Times New Roman"/>
+          <w:color w:val="000000" w:themeColor="text1"/>
+          <w:sz w:val="22"/>
+          <w:szCs w:val="22"/>
+        </w:rPr>
+        <w:t>try to match up with a country information json file to correctly display a choropleth that is animated with the day of infection. This is meant to play automatically onload of the website. There is a counter that displays the date of infection and displays how many confirmed cases of COVID19 exist in the country on set date.</w:t>
+      </w:r>
+      <w:r>
+        <w:rPr>
+          <w:rFonts w:ascii="Dante" w:hAnsi="Dante" w:cs="Times New Roman"/>
+          <w:color w:val="000000" w:themeColor="text1"/>
+          <w:sz w:val="22"/>
+          <w:szCs w:val="22"/>
+        </w:rPr>
+        <w:t xml:space="preserve"> Secondly, there is a multiline animated line chart that is meant to move </w:t>
+      </w:r>
+      <w:proofErr w:type="spellStart"/>
+      <w:r>
+        <w:rPr>
+          <w:rFonts w:ascii="Dante" w:hAnsi="Dante" w:cs="Times New Roman"/>
+          <w:color w:val="000000" w:themeColor="text1"/>
+          <w:sz w:val="22"/>
+          <w:szCs w:val="22"/>
+        </w:rPr>
+        <w:t>intime</w:t>
+      </w:r>
+      <w:proofErr w:type="spellEnd"/>
+      <w:r>
+        <w:rPr>
+          <w:rFonts w:ascii="Dante" w:hAnsi="Dante" w:cs="Times New Roman"/>
+          <w:color w:val="000000" w:themeColor="text1"/>
+          <w:sz w:val="22"/>
+          <w:szCs w:val="22"/>
+        </w:rPr>
+        <w:t xml:space="preserve"> with the choropleth to view the movement of stock equities in line with the infection cases globally.</w:t>
+      </w:r>
+    </w:p>
+    <w:p>
+      <w:pPr>
+        <w:rPr>
+          <w:rFonts w:ascii="Dante" w:hAnsi="Dante"/>
+        </w:rPr>
+      </w:pPr>
+      <w:r>
+        <w:tab/>
+      </w:r>
+      <w:r>
+        <w:rPr>
+          <w:rFonts w:ascii="Dante" w:hAnsi="Dante"/>
+        </w:rPr>
+        <w:t>Second</w:t>
+      </w:r>
+      <w:r>
+        <w:rPr>
+          <w:rFonts w:ascii="Dante" w:hAnsi="Dante"/>
+        </w:rPr>
+        <w:t>ly, I chose to use d3.js again, this time to draw a multiline graph to display the stock indices Dow Jones, Nikkei 225, and Hang Seng Index onto the chart. This chart is meant to be inline timewise to the choropleth.</w:t>
+      </w:r>
+      <w:r>
+        <w:rPr>
+          <w:rFonts w:ascii="Dante" w:hAnsi="Dante"/>
+        </w:rPr>
+        <w:t xml:space="preserve"> </w:t>
+      </w:r>
+      <w:r>
+        <w:rPr>
+          <w:rFonts w:ascii="Dante" w:hAnsi="Dante"/>
+        </w:rPr>
+        <w:t>This was meant to stop periodically to emphasize major events in the coronavirus timeline that would majorly affect the stock equities globally.</w:t>
+      </w:r>
+    </w:p>
+    <w:p>
+      <w:pPr>
+        <w:pStyle w:val="Heading2"/>
+        <w:rPr>
+          <w:rFonts w:ascii="Times New Roman" w:hAnsi="Times New Roman" w:cs="Times New Roman"/>
+        </w:rPr>
+      </w:pPr>
+      <w:r>
+        <w:rPr>
+          <w:rFonts w:ascii="Times New Roman" w:hAnsi="Times New Roman" w:cs="Times New Roman"/>
+        </w:rPr>
+        <w:t>Results</w:t>
+      </w:r>
+    </w:p>
+    <w:p>
+      <w:pPr>
+        <w:rPr>
+          <w:rFonts w:ascii="Dante" w:hAnsi="Dante"/>
+        </w:rPr>
+      </w:pPr>
+      <w:r>
+        <w:rPr>
+          <w:rFonts w:ascii="Dante" w:hAnsi="Dante"/>
+        </w:rPr>
+        <w:tab/>
+      </w:r>
+      <w:r>
+        <w:rPr>
+          <w:rFonts w:ascii="Dante" w:hAnsi="Dante"/>
+        </w:rPr>
+        <w:t>There are no extra requirements of running my web application. Any simple local server should be able to run the web application within the zipped code package.</w:t>
+      </w:r>
+    </w:p>
+    <w:p>
+      <w:r>
+        <w:tab/>
+      </w:r>
+    </w:p>
+    <w:p>
+      <w:pPr>
+        <w:rPr>
+          <w:rFonts w:ascii="Times New Roman" w:hAnsi="Times New Roman" w:cs="Times New Roman"/>
+        </w:rPr>
+      </w:pPr>
+      <w:r>
+        <w:rPr>
+          <w:rFonts w:ascii="Times New Roman" w:hAnsi="Times New Roman" w:cs="Times New Roman"/>
+        </w:rPr>
+        <w:tab/>
+      </w:r>
+      <w:r>
+        <w:rPr>
+          <w:rFonts w:ascii="Times New Roman" w:hAnsi="Times New Roman" w:cs="Times New Roman"/>
+          <w:u w:val="single"/>
+        </w:rPr>
+        <w:t>Here is where you describe your visualization and how to operate it</w:t>
+      </w:r>
+      <w:r>
+        <w:rPr>
+          <w:rFonts w:ascii="Times New Roman" w:hAnsi="Times New Roman" w:cs="Times New Roman"/>
+        </w:rPr>
+        <w:t xml:space="preserve">. Think of it as a mini user guide. I am your user and I am your grader, so you should try to describe it in enough detail such that I can work it. Pictures of proper navigation would be useful. </w:t>
+      </w:r>
+      <w:r>
+        <w:rPr>
+          <w:rFonts w:ascii="Times New Roman" w:hAnsi="Times New Roman" w:cs="Times New Roman"/>
+          <w:u w:val="single"/>
+        </w:rPr>
+        <w:t xml:space="preserve">You MUST include how I am to access your visualization (URL or Workbook </w:t>
+      </w:r>
+      <w:proofErr w:type="spellStart"/>
+      <w:r>
+        <w:rPr>
+          <w:rFonts w:ascii="Times New Roman" w:hAnsi="Times New Roman" w:cs="Times New Roman"/>
+          <w:u w:val="single"/>
+        </w:rPr>
+        <w:t>etc</w:t>
+      </w:r>
+      <w:proofErr w:type="spellEnd"/>
+      <w:r>
+        <w:rPr>
+          <w:rFonts w:ascii="Times New Roman" w:hAnsi="Times New Roman" w:cs="Times New Roman"/>
+          <w:u w:val="single"/>
+        </w:rPr>
+        <w:t xml:space="preserve">…). </w:t>
+      </w:r>
+      <w:r>
+        <w:rPr>
+          <w:rFonts w:ascii="Times New Roman" w:hAnsi="Times New Roman" w:cs="Times New Roman"/>
+        </w:rPr>
+        <w:t xml:space="preserve">If you have developed a website, but do not have a place to host it, that is fine, just </w:t>
+      </w:r>
+      <w:r>
+        <w:rPr>
+          <w:rFonts w:ascii="Times New Roman" w:hAnsi="Times New Roman" w:cs="Times New Roman"/>
+        </w:rPr>
+        <w:t xml:space="preserve">write instructions on anything special (other than starting a local server) that I need to do to view it on my own machine. I have a </w:t>
+      </w:r>
+      <w:proofErr w:type="spellStart"/>
+      <w:r>
+        <w:rPr>
+          <w:rFonts w:ascii="Times New Roman" w:hAnsi="Times New Roman" w:cs="Times New Roman"/>
+        </w:rPr>
+        <w:t>Macbook</w:t>
+      </w:r>
+      <w:proofErr w:type="spellEnd"/>
+      <w:r>
+        <w:rPr>
+          <w:rFonts w:ascii="Times New Roman" w:hAnsi="Times New Roman" w:cs="Times New Roman"/>
+        </w:rPr>
+        <w:t xml:space="preserve">, Windows and Linux computer at home so I can run it on any platform you require, just tell me which one. </w:t>
+      </w:r>
+    </w:p>
+    <w:p>
+      <w:pPr>
+        <w:pStyle w:val="Heading2"/>
+        <w:rPr>
+          <w:rFonts w:ascii="Times New Roman" w:hAnsi="Times New Roman" w:cs="Times New Roman"/>
+        </w:rPr>
+      </w:pPr>
+      <w:r>
+        <w:rPr>
+          <w:rFonts w:ascii="Times New Roman" w:hAnsi="Times New Roman" w:cs="Times New Roman"/>
+        </w:rPr>
+        <w:lastRenderedPageBreak/>
+        <w:t xml:space="preserve">Discussion/Future Work/Complications </w:t>
+      </w:r>
+    </w:p>
+    <w:p>
+      <w:pPr>
+        <w:rPr>
+          <w:rFonts w:ascii="Times New Roman" w:hAnsi="Times New Roman" w:cs="Times New Roman"/>
+        </w:rPr>
+      </w:pPr>
+      <w:r>
+        <w:rPr>
+          <w:rFonts w:ascii="Times New Roman" w:hAnsi="Times New Roman" w:cs="Times New Roman"/>
+        </w:rPr>
+        <w:tab/>
+        <w:t xml:space="preserve">Here, record any last thoughts on your visualization. Include any future work that you wanted to do or will do in the future. Also include any complications that you ran into. This is the opportunity for you to explain why your visualization does not match up with what you proposed or why it is broken or incomplete. </w:t>
+      </w:r>
+    </w:p>
+    <w:p>
+      <w:pPr>
+        <w:rPr>
+          <w:rFonts w:ascii="Times New Roman" w:hAnsi="Times New Roman" w:cs="Times New Roman"/>
+        </w:rPr>
+      </w:pPr>
+      <w:r>
+        <w:rPr>
+          <w:rFonts w:ascii="Times New Roman" w:hAnsi="Times New Roman" w:cs="Times New Roman"/>
+        </w:rPr>
+        <w:br w:type="page"/>
+      </w:r>
+    </w:p>
+    <w:p>
+      <w:pPr>
+        <w:rPr>
+          <w:rFonts w:ascii="Times New Roman" w:hAnsi="Times New Roman" w:cs="Times New Roman"/>
+        </w:rPr>
+      </w:pPr>
+    </w:p>
+    <w:p>
+      <w:pPr>
+        <w:pStyle w:val="Heading2"/>
+        <w:rPr>
+          <w:rFonts w:ascii="Times New Roman" w:hAnsi="Times New Roman" w:cs="Times New Roman"/>
+        </w:rPr>
+      </w:pPr>
+      <w:r>
+        <w:rPr>
+          <w:rFonts w:ascii="Times New Roman" w:hAnsi="Times New Roman" w:cs="Times New Roman"/>
+        </w:rPr>
+        <w:t xml:space="preserve">Work Cited </w:t>
+      </w:r>
+    </w:p>
+    <w:p>
+      <w:pPr>
+        <w:rPr>
+          <w:rFonts w:ascii="Dante" w:hAnsi="Dante"/>
+        </w:rPr>
+      </w:pPr>
+      <w:r>
+        <w:rPr>
+          <w:rFonts w:ascii="Dante" w:hAnsi="Dante"/>
+        </w:rPr>
+        <w:t xml:space="preserve">Stock data sources: </w:t>
+      </w:r>
+    </w:p>
+    <w:p>
+      <w:pPr>
+        <w:ind w:firstLine="720"/>
+        <w:rPr>
+          <w:rFonts w:ascii="Dante" w:hAnsi="Dante" w:cs="Times New Roman"/>
+        </w:rPr>
+      </w:pPr>
+      <w:r>
+        <w:fldChar w:fldCharType="begin"/>
+      </w:r>
+      <w:r>
+        <w:instrText xml:space="preserve"> HYPERLINK "https://finance.yahoo.com/quote/%5EDJI/history?p=%5EDJI" </w:instrText>
+      </w:r>
+      <w:r>
+        <w:fldChar w:fldCharType="separate"/>
+      </w:r>
+      <w:r>
+        <w:rPr>
+          <w:rStyle w:val="Hyperlink"/>
+          <w:rFonts w:ascii="Dante" w:hAnsi="Dante" w:cs="Times New Roman"/>
+        </w:rPr>
+        <w:t>https://finance.yahoo.com/quote/%5EDJI/history?p=%5EDJI</w:t>
+      </w:r>
+      <w:r>
+        <w:rPr>
+          <w:rStyle w:val="Hyperlink"/>
+          <w:rFonts w:ascii="Dante" w:hAnsi="Dante" w:cs="Times New Roman"/>
+        </w:rPr>
+        <w:fldChar w:fldCharType="end"/>
+      </w:r>
+    </w:p>
+    <w:p>
+      <w:pPr>
+        <w:rPr>
+          <w:rFonts w:ascii="Dante" w:hAnsi="Dante"/>
+        </w:rPr>
+      </w:pPr>
+      <w:r>
+        <w:rPr>
+          <w:rFonts w:ascii="Dante" w:hAnsi="Dante"/>
+        </w:rPr>
+        <w:t>WHO infection source:</w:t>
+      </w:r>
+    </w:p>
+    <w:p>
+      <w:pPr>
+        <w:ind w:firstLine="720"/>
+        <w:rPr>
+          <w:rFonts w:ascii="Dante" w:hAnsi="Dante"/>
+        </w:rPr>
+      </w:pPr>
+      <w:r>
+        <w:rPr>
+          <w:rFonts w:ascii="Dante" w:hAnsi="Dante"/>
+        </w:rPr>
+        <w:t xml:space="preserve"> </w:t>
+      </w:r>
+      <w:hyperlink r:id="rId6" w:history="1">
+        <w:r>
+          <w:rPr>
+            <w:rStyle w:val="Hyperlink"/>
+            <w:rFonts w:ascii="Dante" w:hAnsi="Dante"/>
+          </w:rPr>
+          <w:t>https://www.who.int/emergencies/diseases/novel-coronavirus-2019/situation-reports/</w:t>
+        </w:r>
+      </w:hyperlink>
+    </w:p>
+    <w:p>
+      <w:pPr>
+        <w:rPr>
+          <w:rFonts w:ascii="Dante" w:hAnsi="Dante"/>
+        </w:rPr>
+      </w:pPr>
+      <w:r>
+        <w:rPr>
+          <w:rFonts w:ascii="Dante" w:hAnsi="Dante"/>
+        </w:rPr>
+        <w:t>Figure 1 &amp; Figure 2, stock data:</w:t>
+      </w:r>
+    </w:p>
+    <w:p>
+      <w:pPr>
+        <w:rPr>
+          <w:rFonts w:ascii="Dante" w:hAnsi="Dante"/>
+        </w:rPr>
+      </w:pPr>
+      <w:r>
+        <w:rPr>
+          <w:rFonts w:ascii="Dante" w:hAnsi="Dante"/>
+        </w:rPr>
+        <w:tab/>
+        <w:t>Yahoo Finance Compare Feature.</w:t>
+      </w:r>
+    </w:p>
+    <w:p>
+      <w:pPr>
+        <w:rPr>
+          <w:rFonts w:ascii="Dante" w:hAnsi="Dante"/>
+        </w:rPr>
+      </w:pPr>
+      <w:r>
+        <w:rPr>
+          <w:rFonts w:ascii="Dante" w:hAnsi="Dante"/>
+        </w:rPr>
+        <w:t>Figure 1, map:</w:t>
+      </w:r>
+    </w:p>
+    <w:p>
+      <w:pPr>
+        <w:rPr>
+          <w:rFonts w:ascii="Dante" w:hAnsi="Dante"/>
+        </w:rPr>
+      </w:pPr>
+      <w:r>
+        <w:rPr>
+          <w:rFonts w:ascii="Dante" w:hAnsi="Dante"/>
+        </w:rPr>
+        <w:tab/>
+        <w:t>Lam Nguyen’s Tableau Project using product sales</w:t>
+      </w:r>
+    </w:p>
+    <w:p>
+      <w:pPr>
+        <w:rPr>
+          <w:rFonts w:ascii="Dante" w:hAnsi="Dante"/>
+        </w:rPr>
+      </w:pPr>
+      <w:r>
+        <w:rPr>
+          <w:rFonts w:ascii="Dante" w:hAnsi="Dante"/>
+        </w:rPr>
+        <w:t>Figure 2, map:</w:t>
+      </w:r>
+    </w:p>
+    <w:p>
+      <w:pPr>
+        <w:rPr>
+          <w:rFonts w:ascii="Dante" w:hAnsi="Dante"/>
+        </w:rPr>
+      </w:pPr>
+      <w:r>
+        <w:rPr>
+          <w:rFonts w:ascii="Dante" w:hAnsi="Dante"/>
+        </w:rPr>
+        <w:tab/>
+      </w:r>
+      <w:hyperlink r:id="rId7" w:history="1">
+        <w:r>
+          <w:rPr>
+            <w:rStyle w:val="Hyperlink"/>
+            <w:rFonts w:ascii="Dante" w:hAnsi="Dante"/>
+          </w:rPr>
+          <w:t>https://www.businessinsider.com/coronavirus-map-for-tracking-covid-19-cases-state-country-microsoft-2020-3</w:t>
+        </w:r>
+      </w:hyperlink>
+    </w:p>
+    <w:p>
+      <w:pPr>
+        <w:rPr>
+          <w:rFonts w:ascii="Times New Roman" w:hAnsi="Times New Roman" w:cs="Times New Roman"/>
+        </w:rPr>
+      </w:pPr>
     </w:p>
     <w:sectPr>
       <w:pgSz w:w="12240" w:h="15840"/>
@@ -1524,6 +2146,18 @@
       <w:u w:val="single"/>
     </w:rPr>
   </w:style>
+  <w:style w:type="character" w:styleId="FollowedHyperlink">
+    <w:name w:val="FollowedHyperlink"/>
+    <w:basedOn w:val="DefaultParagraphFont"/>
+    <w:uiPriority w:val="99"/>
+    <w:semiHidden/>
+    <w:unhideWhenUsed/>
+    <w:rsid w:val="0048458C"/>
+    <w:rPr>
+      <w:color w:val="954F72" w:themeColor="followedHyperlink"/>
+      <w:u w:val="single"/>
+    </w:rPr>
+  </w:style>
 </w:styles>
 </file>
 

</xml_diff>